<commit_message>
node_test #4  added docx-file
</commit_message>
<xml_diff>
--- a/Тестовое Node.js описание.docx
+++ b/Тестовое Node.js описание.docx
@@ -25,7 +25,7 @@
         </w:rPr>
         <w:t xml:space="preserve"> с выполненным заданием доступен по ссылке </w:t>
       </w:r>
-      <w:hyperlink r:id="rId5" w:history="1">
+      <w:hyperlink r:id="rId6" w:history="1">
         <w:r>
           <w:rPr>
             <w:rStyle w:val="a3"/>
@@ -333,7 +333,7 @@
                     </pic:cNvPicPr>
                   </pic:nvPicPr>
                   <pic:blipFill>
-                    <a:blip r:embed="rId6" cstate="print">
+                    <a:blip r:embed="rId7" cstate="print">
                       <a:extLst>
                         <a:ext uri="{28A0092B-C50C-407E-A947-70E740481C1C}">
                           <a14:useLocalDpi xmlns:a14="http://schemas.microsoft.com/office/drawing/2010/main" val="0"/>
@@ -385,7 +385,7 @@
         </w:rPr>
         <w:t xml:space="preserve">Открываем страницу </w:t>
       </w:r>
-      <w:hyperlink r:id="rId7" w:history="1">
+      <w:hyperlink r:id="rId8" w:history="1">
         <w:r>
           <w:rPr>
             <w:rStyle w:val="a3"/>
@@ -424,7 +424,7 @@
         </w:rPr>
         <w:t xml:space="preserve">. </w:t>
       </w:r>
-      <w:hyperlink r:id="rId8" w:history="1">
+      <w:hyperlink r:id="rId9" w:history="1">
         <w:r>
           <w:rPr>
             <w:rStyle w:val="a3"/>
@@ -465,8 +465,6 @@
         </w:rPr>
         <w:t>в</w:t>
       </w:r>
-      <w:bookmarkStart w:id="0" w:name="_GoBack"/>
-      <w:bookmarkEnd w:id="0"/>
       <w:r>
         <w:rPr>
           <w:sz w:val="24"/>
@@ -682,7 +680,7 @@
                     </pic:cNvPicPr>
                   </pic:nvPicPr>
                   <pic:blipFill>
-                    <a:blip r:embed="rId9">
+                    <a:blip r:embed="rId10">
                       <a:extLst>
                         <a:ext uri="{28A0092B-C50C-407E-A947-70E740481C1C}">
                           <a14:useLocalDpi xmlns:a14="http://schemas.microsoft.com/office/drawing/2010/main" val="0"/>
@@ -716,13 +714,397 @@
     </w:p>
     <w:p>
       <w:pPr>
+        <w:rPr>
+          <w:sz w:val="24"/>
+          <w:szCs w:val="24"/>
+        </w:rPr>
+      </w:pPr>
+      <w:r>
+        <w:rPr>
+          <w:sz w:val="24"/>
+          <w:szCs w:val="24"/>
+        </w:rPr>
+        <w:br w:type="page"/>
+      </w:r>
+    </w:p>
+    <w:p>
+      <w:pPr>
         <w:pStyle w:val="a4"/>
-        <w:rPr>
-          <w:color w:val="FF0000"/>
-          <w:sz w:val="24"/>
-          <w:szCs w:val="24"/>
-        </w:rPr>
-      </w:pPr>
+        <w:numPr>
+          <w:ilvl w:val="0"/>
+          <w:numId w:val="2"/>
+        </w:numPr>
+        <w:rPr>
+          <w:sz w:val="24"/>
+          <w:szCs w:val="24"/>
+        </w:rPr>
+      </w:pPr>
+      <w:r>
+        <w:rPr>
+          <w:sz w:val="24"/>
+          <w:szCs w:val="24"/>
+        </w:rPr>
+        <w:lastRenderedPageBreak/>
+        <w:t>Имеется</w:t>
+      </w:r>
+      <w:r>
+        <w:rPr>
+          <w:sz w:val="24"/>
+          <w:szCs w:val="24"/>
+        </w:rPr>
+        <w:t xml:space="preserve"> </w:t>
+      </w:r>
+      <w:r>
+        <w:rPr>
+          <w:sz w:val="24"/>
+          <w:szCs w:val="24"/>
+        </w:rPr>
+        <w:t xml:space="preserve">минимальная проверка на отсутствие параметров в </w:t>
+      </w:r>
+      <w:proofErr w:type="spellStart"/>
+      <w:r>
+        <w:rPr>
+          <w:sz w:val="24"/>
+          <w:szCs w:val="24"/>
+          <w:lang w:val="en-US"/>
+        </w:rPr>
+        <w:t>url</w:t>
+      </w:r>
+      <w:proofErr w:type="spellEnd"/>
+      <w:r>
+        <w:rPr>
+          <w:sz w:val="24"/>
+          <w:szCs w:val="24"/>
+        </w:rPr>
+        <w:t>. Если какой-то параметр или оба параметра отсутствуют, выводится сообщение</w:t>
+      </w:r>
+    </w:p>
+    <w:p>
+      <w:pPr>
+        <w:ind w:left="360"/>
+        <w:rPr>
+          <w:sz w:val="24"/>
+          <w:szCs w:val="24"/>
+        </w:rPr>
+      </w:pPr>
+      <w:r>
+        <w:rPr>
+          <w:noProof/>
+          <w:sz w:val="24"/>
+          <w:szCs w:val="24"/>
+          <w:lang w:eastAsia="ru-RU"/>
+        </w:rPr>
+        <w:drawing>
+          <wp:inline distT="0" distB="0" distL="0" distR="0">
+            <wp:extent cx="5928360" cy="2011680"/>
+            <wp:effectExtent l="0" t="0" r="0" b="7620"/>
+            <wp:docPr id="2" name="Рисунок 2"/>
+            <wp:cNvGraphicFramePr>
+              <a:graphicFrameLocks xmlns:a="http://schemas.openxmlformats.org/drawingml/2006/main" noChangeAspect="1"/>
+            </wp:cNvGraphicFramePr>
+            <a:graphic xmlns:a="http://schemas.openxmlformats.org/drawingml/2006/main">
+              <a:graphicData uri="http://schemas.openxmlformats.org/drawingml/2006/picture">
+                <pic:pic xmlns:pic="http://schemas.openxmlformats.org/drawingml/2006/picture">
+                  <pic:nvPicPr>
+                    <pic:cNvPr id="0" name="Picture 2"/>
+                    <pic:cNvPicPr>
+                      <a:picLocks noChangeAspect="1" noChangeArrowheads="1"/>
+                    </pic:cNvPicPr>
+                  </pic:nvPicPr>
+                  <pic:blipFill>
+                    <a:blip r:embed="rId11">
+                      <a:extLst>
+                        <a:ext uri="{28A0092B-C50C-407E-A947-70E740481C1C}">
+                          <a14:useLocalDpi xmlns:a14="http://schemas.microsoft.com/office/drawing/2010/main" val="0"/>
+                        </a:ext>
+                      </a:extLst>
+                    </a:blip>
+                    <a:srcRect/>
+                    <a:stretch>
+                      <a:fillRect/>
+                    </a:stretch>
+                  </pic:blipFill>
+                  <pic:spPr bwMode="auto">
+                    <a:xfrm>
+                      <a:off x="0" y="0"/>
+                      <a:ext cx="5928360" cy="2011680"/>
+                    </a:xfrm>
+                    <a:prstGeom prst="rect">
+                      <a:avLst/>
+                    </a:prstGeom>
+                    <a:noFill/>
+                    <a:ln>
+                      <a:noFill/>
+                    </a:ln>
+                  </pic:spPr>
+                </pic:pic>
+              </a:graphicData>
+            </a:graphic>
+          </wp:inline>
+        </w:drawing>
+      </w:r>
+    </w:p>
+    <w:p>
+      <w:pPr>
+        <w:pStyle w:val="a4"/>
+        <w:numPr>
+          <w:ilvl w:val="0"/>
+          <w:numId w:val="2"/>
+        </w:numPr>
+        <w:rPr>
+          <w:sz w:val="24"/>
+          <w:szCs w:val="24"/>
+        </w:rPr>
+      </w:pPr>
+      <w:r>
+        <w:rPr>
+          <w:sz w:val="24"/>
+          <w:szCs w:val="24"/>
+        </w:rPr>
+        <w:t xml:space="preserve">Сообщение в случае отсутствия записей в таблице </w:t>
+      </w:r>
+      <w:r>
+        <w:rPr>
+          <w:sz w:val="24"/>
+          <w:szCs w:val="24"/>
+          <w:lang w:val="pl-PL"/>
+        </w:rPr>
+        <w:t>reservations</w:t>
+      </w:r>
+      <w:r>
+        <w:rPr>
+          <w:sz w:val="24"/>
+          <w:szCs w:val="24"/>
+        </w:rPr>
+        <w:t xml:space="preserve"> </w:t>
+      </w:r>
+      <w:r>
+        <w:rPr>
+          <w:sz w:val="24"/>
+          <w:szCs w:val="24"/>
+        </w:rPr>
+        <w:t xml:space="preserve">по переданному </w:t>
+      </w:r>
+      <w:r>
+        <w:rPr>
+          <w:sz w:val="24"/>
+          <w:szCs w:val="24"/>
+          <w:lang w:val="pl-PL"/>
+        </w:rPr>
+        <w:t>Amenity</w:t>
+      </w:r>
+      <w:r>
+        <w:rPr>
+          <w:sz w:val="24"/>
+          <w:szCs w:val="24"/>
+        </w:rPr>
+        <w:t xml:space="preserve"> </w:t>
+      </w:r>
+      <w:r>
+        <w:rPr>
+          <w:sz w:val="24"/>
+          <w:szCs w:val="24"/>
+          <w:lang w:val="pl-PL"/>
+        </w:rPr>
+        <w:t>ID</w:t>
+      </w:r>
+    </w:p>
+    <w:p>
+      <w:pPr>
+        <w:ind w:left="360"/>
+        <w:rPr>
+          <w:sz w:val="24"/>
+          <w:szCs w:val="24"/>
+        </w:rPr>
+      </w:pPr>
+      <w:r>
+        <w:rPr>
+          <w:noProof/>
+          <w:lang w:eastAsia="ru-RU"/>
+        </w:rPr>
+        <w:drawing>
+          <wp:inline distT="0" distB="0" distL="0" distR="0">
+            <wp:extent cx="5935980" cy="1409700"/>
+            <wp:effectExtent l="0" t="0" r="7620" b="0"/>
+            <wp:docPr id="4" name="Рисунок 4"/>
+            <wp:cNvGraphicFramePr>
+              <a:graphicFrameLocks xmlns:a="http://schemas.openxmlformats.org/drawingml/2006/main" noChangeAspect="1"/>
+            </wp:cNvGraphicFramePr>
+            <a:graphic xmlns:a="http://schemas.openxmlformats.org/drawingml/2006/main">
+              <a:graphicData uri="http://schemas.openxmlformats.org/drawingml/2006/picture">
+                <pic:pic xmlns:pic="http://schemas.openxmlformats.org/drawingml/2006/picture">
+                  <pic:nvPicPr>
+                    <pic:cNvPr id="0" name="Picture 3"/>
+                    <pic:cNvPicPr>
+                      <a:picLocks noChangeAspect="1" noChangeArrowheads="1"/>
+                    </pic:cNvPicPr>
+                  </pic:nvPicPr>
+                  <pic:blipFill>
+                    <a:blip r:embed="rId12">
+                      <a:extLst>
+                        <a:ext uri="{28A0092B-C50C-407E-A947-70E740481C1C}">
+                          <a14:useLocalDpi xmlns:a14="http://schemas.microsoft.com/office/drawing/2010/main" val="0"/>
+                        </a:ext>
+                      </a:extLst>
+                    </a:blip>
+                    <a:srcRect/>
+                    <a:stretch>
+                      <a:fillRect/>
+                    </a:stretch>
+                  </pic:blipFill>
+                  <pic:spPr bwMode="auto">
+                    <a:xfrm>
+                      <a:off x="0" y="0"/>
+                      <a:ext cx="5935980" cy="1409700"/>
+                    </a:xfrm>
+                    <a:prstGeom prst="rect">
+                      <a:avLst/>
+                    </a:prstGeom>
+                    <a:noFill/>
+                    <a:ln>
+                      <a:noFill/>
+                    </a:ln>
+                  </pic:spPr>
+                </pic:pic>
+              </a:graphicData>
+            </a:graphic>
+          </wp:inline>
+        </w:drawing>
+      </w:r>
+    </w:p>
+    <w:p>
+      <w:pPr>
+        <w:ind w:left="360"/>
+        <w:rPr>
+          <w:sz w:val="24"/>
+          <w:szCs w:val="24"/>
+        </w:rPr>
+      </w:pPr>
+    </w:p>
+    <w:p>
+      <w:pPr>
+        <w:pStyle w:val="a4"/>
+        <w:numPr>
+          <w:ilvl w:val="0"/>
+          <w:numId w:val="2"/>
+        </w:numPr>
+        <w:rPr>
+          <w:sz w:val="24"/>
+          <w:szCs w:val="24"/>
+        </w:rPr>
+      </w:pPr>
+      <w:r>
+        <w:rPr>
+          <w:sz w:val="24"/>
+          <w:szCs w:val="24"/>
+        </w:rPr>
+        <w:t xml:space="preserve">Сообщение, в случае, если переданный </w:t>
+      </w:r>
+      <w:r>
+        <w:rPr>
+          <w:sz w:val="24"/>
+          <w:szCs w:val="24"/>
+          <w:lang w:val="pl-PL"/>
+        </w:rPr>
+        <w:t>Amenity</w:t>
+      </w:r>
+      <w:r>
+        <w:rPr>
+          <w:sz w:val="24"/>
+          <w:szCs w:val="24"/>
+        </w:rPr>
+        <w:t xml:space="preserve"> </w:t>
+      </w:r>
+      <w:r>
+        <w:rPr>
+          <w:sz w:val="24"/>
+          <w:szCs w:val="24"/>
+          <w:lang w:val="pl-PL"/>
+        </w:rPr>
+        <w:t>ID</w:t>
+      </w:r>
+      <w:r>
+        <w:rPr>
+          <w:sz w:val="24"/>
+          <w:szCs w:val="24"/>
+        </w:rPr>
+        <w:t xml:space="preserve"> отсутствует в таблице </w:t>
+      </w:r>
+      <w:r>
+        <w:rPr>
+          <w:sz w:val="24"/>
+          <w:szCs w:val="24"/>
+          <w:lang w:val="pl-PL"/>
+        </w:rPr>
+        <w:t>amenities</w:t>
+      </w:r>
+    </w:p>
+    <w:p>
+      <w:pPr>
+        <w:ind w:left="360"/>
+        <w:rPr>
+          <w:sz w:val="24"/>
+          <w:szCs w:val="24"/>
+        </w:rPr>
+      </w:pPr>
+      <w:bookmarkStart w:id="0" w:name="_GoBack"/>
+      <w:r>
+        <w:rPr>
+          <w:noProof/>
+          <w:sz w:val="24"/>
+          <w:szCs w:val="24"/>
+          <w:lang w:eastAsia="ru-RU"/>
+        </w:rPr>
+        <w:drawing>
+          <wp:inline distT="0" distB="0" distL="0" distR="0">
+            <wp:extent cx="5935980" cy="1562100"/>
+            <wp:effectExtent l="0" t="0" r="7620" b="0"/>
+            <wp:docPr id="5" name="Рисунок 5"/>
+            <wp:cNvGraphicFramePr>
+              <a:graphicFrameLocks xmlns:a="http://schemas.openxmlformats.org/drawingml/2006/main" noChangeAspect="1"/>
+            </wp:cNvGraphicFramePr>
+            <a:graphic xmlns:a="http://schemas.openxmlformats.org/drawingml/2006/main">
+              <a:graphicData uri="http://schemas.openxmlformats.org/drawingml/2006/picture">
+                <pic:pic xmlns:pic="http://schemas.openxmlformats.org/drawingml/2006/picture">
+                  <pic:nvPicPr>
+                    <pic:cNvPr id="0" name="Picture 4"/>
+                    <pic:cNvPicPr>
+                      <a:picLocks noChangeAspect="1" noChangeArrowheads="1"/>
+                    </pic:cNvPicPr>
+                  </pic:nvPicPr>
+                  <pic:blipFill>
+                    <a:blip r:embed="rId13">
+                      <a:extLst>
+                        <a:ext uri="{28A0092B-C50C-407E-A947-70E740481C1C}">
+                          <a14:useLocalDpi xmlns:a14="http://schemas.microsoft.com/office/drawing/2010/main" val="0"/>
+                        </a:ext>
+                      </a:extLst>
+                    </a:blip>
+                    <a:srcRect/>
+                    <a:stretch>
+                      <a:fillRect/>
+                    </a:stretch>
+                  </pic:blipFill>
+                  <pic:spPr bwMode="auto">
+                    <a:xfrm>
+                      <a:off x="0" y="0"/>
+                      <a:ext cx="5935980" cy="1562100"/>
+                    </a:xfrm>
+                    <a:prstGeom prst="rect">
+                      <a:avLst/>
+                    </a:prstGeom>
+                    <a:noFill/>
+                    <a:ln>
+                      <a:noFill/>
+                    </a:ln>
+                  </pic:spPr>
+                </pic:pic>
+              </a:graphicData>
+            </a:graphic>
+          </wp:inline>
+        </w:drawing>
+      </w:r>
+      <w:bookmarkEnd w:id="0"/>
     </w:p>
     <w:sectPr>
       <w:pgSz w:w="11906" w:h="16838"/>
@@ -1628,4 +2010,16 @@
     </a:ext>
   </a:extLst>
 </a:theme>
+</file>
+
+<file path=customXml/item1.xml><?xml version="1.0" encoding="utf-8"?>
+<b:Sources xmlns:b="http://schemas.openxmlformats.org/officeDocument/2006/bibliography" xmlns="http://schemas.openxmlformats.org/officeDocument/2006/bibliography" SelectedStyle="\APASixthEditionOfficeOnline.xsl" StyleName="APA" Version="6"/>
+</file>
+
+<file path=customXml/itemProps1.xml><?xml version="1.0" encoding="utf-8"?>
+<ds:datastoreItem xmlns:ds="http://schemas.openxmlformats.org/officeDocument/2006/customXml" ds:itemID="{2F2C9328-864A-40EE-A98C-A606785B73C9}">
+  <ds:schemaRefs>
+    <ds:schemaRef ds:uri="http://schemas.openxmlformats.org/officeDocument/2006/bibliography"/>
+  </ds:schemaRefs>
+</ds:datastoreItem>
 </file>
</xml_diff>